<commit_message>
updated living notes document with notes from class 10/29
</commit_message>
<xml_diff>
--- a/Documents/LivingNotesDoc.docx
+++ b/Documents/LivingNotesDoc.docx
@@ -191,28 +191,237 @@
         </w:rPr>
         <w:t>Consider using responses/time as a metric for a question rather than response time of the accepted answer</w:t>
       </w:r>
+    </w:p>
+    <w:p>
+      <w:pPr>
+        <w:shd w:val="clear" w:color="auto" w:fill="FFFFFF"/>
+        <w:spacing w:after="0" w:line="240" w:lineRule="auto"/>
+        <w:rPr>
+          <w:rFonts w:ascii="Arial" w:eastAsia="Times New Roman" w:hAnsi="Arial" w:cs="Arial"/>
+          <w:color w:val="222222"/>
+          <w:sz w:val="20"/>
+          <w:szCs w:val="20"/>
+        </w:rPr>
+      </w:pPr>
+      <w:r>
+        <w:rPr>
+          <w:rFonts w:ascii="Arial" w:eastAsia="Times New Roman" w:hAnsi="Arial" w:cs="Arial"/>
+          <w:color w:val="222222"/>
+          <w:sz w:val="20"/>
+          <w:szCs w:val="20"/>
+        </w:rPr>
+        <w:t>Consider filtering comments by number of words</w:t>
+      </w:r>
+    </w:p>
+    <w:p>
+      <w:pPr>
+        <w:shd w:val="clear" w:color="auto" w:fill="FFFFFF"/>
+        <w:spacing w:after="0" w:line="240" w:lineRule="auto"/>
+        <w:rPr>
+          <w:rFonts w:ascii="Arial" w:eastAsia="Times New Roman" w:hAnsi="Arial" w:cs="Arial"/>
+          <w:color w:val="222222"/>
+          <w:sz w:val="20"/>
+          <w:szCs w:val="20"/>
+        </w:rPr>
+      </w:pPr>
+    </w:p>
+    <w:p>
+      <w:pPr>
+        <w:shd w:val="clear" w:color="auto" w:fill="FFFFFF"/>
+        <w:spacing w:after="0" w:line="240" w:lineRule="auto"/>
+        <w:rPr>
+          <w:rFonts w:ascii="Arial" w:eastAsia="Times New Roman" w:hAnsi="Arial" w:cs="Arial"/>
+          <w:color w:val="222222"/>
+          <w:sz w:val="20"/>
+          <w:szCs w:val="20"/>
+        </w:rPr>
+      </w:pPr>
+      <w:r>
+        <w:rPr>
+          <w:rFonts w:ascii="Arial" w:eastAsia="Times New Roman" w:hAnsi="Arial" w:cs="Arial"/>
+          <w:color w:val="222222"/>
+          <w:sz w:val="20"/>
+          <w:szCs w:val="20"/>
+        </w:rPr>
+        <w:t>10/29</w:t>
+      </w:r>
+    </w:p>
+    <w:p>
+      <w:pPr>
+        <w:shd w:val="clear" w:color="auto" w:fill="FFFFFF"/>
+        <w:spacing w:after="0" w:line="240" w:lineRule="auto"/>
+        <w:rPr>
+          <w:rFonts w:ascii="Arial" w:eastAsia="Times New Roman" w:hAnsi="Arial" w:cs="Arial"/>
+          <w:color w:val="222222"/>
+          <w:sz w:val="20"/>
+          <w:szCs w:val="20"/>
+        </w:rPr>
+      </w:pPr>
+      <w:r>
+        <w:rPr>
+          <w:rFonts w:ascii="Arial" w:eastAsia="Times New Roman" w:hAnsi="Arial" w:cs="Arial"/>
+          <w:color w:val="222222"/>
+          <w:sz w:val="20"/>
+          <w:szCs w:val="20"/>
+        </w:rPr>
+        <w:t>Reword problem statement</w:t>
+      </w:r>
+    </w:p>
+    <w:p>
+      <w:pPr>
+        <w:shd w:val="clear" w:color="auto" w:fill="FFFFFF"/>
+        <w:spacing w:after="0" w:line="240" w:lineRule="auto"/>
+        <w:rPr>
+          <w:rFonts w:ascii="Arial" w:eastAsia="Times New Roman" w:hAnsi="Arial" w:cs="Arial"/>
+          <w:color w:val="222222"/>
+          <w:sz w:val="20"/>
+          <w:szCs w:val="20"/>
+        </w:rPr>
+      </w:pPr>
+      <w:r>
+        <w:rPr>
+          <w:rFonts w:ascii="Arial" w:eastAsia="Times New Roman" w:hAnsi="Arial" w:cs="Arial"/>
+          <w:color w:val="222222"/>
+          <w:sz w:val="20"/>
+          <w:szCs w:val="20"/>
+        </w:rPr>
+        <w:t>Add related papers to paper</w:t>
+      </w:r>
+    </w:p>
+    <w:p>
+      <w:pPr>
+        <w:shd w:val="clear" w:color="auto" w:fill="FFFFFF"/>
+        <w:spacing w:after="0" w:line="240" w:lineRule="auto"/>
+        <w:rPr>
+          <w:rFonts w:ascii="Arial" w:eastAsia="Times New Roman" w:hAnsi="Arial" w:cs="Arial"/>
+          <w:color w:val="222222"/>
+          <w:sz w:val="20"/>
+          <w:szCs w:val="20"/>
+        </w:rPr>
+      </w:pPr>
+      <w:r>
+        <w:rPr>
+          <w:rFonts w:ascii="Arial" w:eastAsia="Times New Roman" w:hAnsi="Arial" w:cs="Arial"/>
+          <w:color w:val="222222"/>
+          <w:sz w:val="20"/>
+          <w:szCs w:val="20"/>
+        </w:rPr>
+        <w:t xml:space="preserve">Look at </w:t>
+      </w:r>
+      <w:proofErr w:type="spellStart"/>
+      <w:r>
+        <w:rPr>
+          <w:rFonts w:ascii="Arial" w:eastAsia="Times New Roman" w:hAnsi="Arial" w:cs="Arial"/>
+          <w:color w:val="222222"/>
+          <w:sz w:val="20"/>
+          <w:szCs w:val="20"/>
+        </w:rPr>
+        <w:t>coorelation</w:t>
+      </w:r>
+      <w:proofErr w:type="spellEnd"/>
+      <w:r>
+        <w:rPr>
+          <w:rFonts w:ascii="Arial" w:eastAsia="Times New Roman" w:hAnsi="Arial" w:cs="Arial"/>
+          <w:color w:val="222222"/>
+          <w:sz w:val="20"/>
+          <w:szCs w:val="20"/>
+        </w:rPr>
+        <w:t xml:space="preserve"> metrics in related papers</w:t>
+      </w:r>
+    </w:p>
+    <w:p>
+      <w:pPr>
+        <w:shd w:val="clear" w:color="auto" w:fill="FFFFFF"/>
+        <w:spacing w:after="0" w:line="240" w:lineRule="auto"/>
+        <w:rPr>
+          <w:rFonts w:ascii="Arial" w:eastAsia="Times New Roman" w:hAnsi="Arial" w:cs="Arial"/>
+          <w:color w:val="222222"/>
+          <w:sz w:val="20"/>
+          <w:szCs w:val="20"/>
+        </w:rPr>
+      </w:pPr>
+      <w:r>
+        <w:rPr>
+          <w:rFonts w:ascii="Arial" w:eastAsia="Times New Roman" w:hAnsi="Arial" w:cs="Arial"/>
+          <w:color w:val="222222"/>
+          <w:sz w:val="20"/>
+          <w:szCs w:val="20"/>
+        </w:rPr>
+        <w:t>Add tim</w:t>
+      </w:r>
       <w:bookmarkStart w:id="0" w:name="_GoBack"/>
       <w:bookmarkEnd w:id="0"/>
-    </w:p>
-    <w:p>
-      <w:pPr>
-        <w:shd w:val="clear" w:color="auto" w:fill="FFFFFF"/>
-        <w:spacing w:after="0" w:line="240" w:lineRule="auto"/>
-        <w:rPr>
-          <w:rFonts w:ascii="Arial" w:eastAsia="Times New Roman" w:hAnsi="Arial" w:cs="Arial"/>
-          <w:color w:val="222222"/>
-          <w:sz w:val="20"/>
-          <w:szCs w:val="20"/>
-        </w:rPr>
-      </w:pPr>
-      <w:r>
-        <w:rPr>
-          <w:rFonts w:ascii="Arial" w:eastAsia="Times New Roman" w:hAnsi="Arial" w:cs="Arial"/>
-          <w:color w:val="222222"/>
-          <w:sz w:val="20"/>
-          <w:szCs w:val="20"/>
-        </w:rPr>
-        <w:t>Consider filtering comments by number of words</w:t>
+      <w:r>
+        <w:rPr>
+          <w:rFonts w:ascii="Arial" w:eastAsia="Times New Roman" w:hAnsi="Arial" w:cs="Arial"/>
+          <w:color w:val="222222"/>
+          <w:sz w:val="20"/>
+          <w:szCs w:val="20"/>
+        </w:rPr>
+        <w:t>etable to paper</w:t>
+      </w:r>
+    </w:p>
+    <w:p>
+      <w:pPr>
+        <w:shd w:val="clear" w:color="auto" w:fill="FFFFFF"/>
+        <w:spacing w:after="0" w:line="240" w:lineRule="auto"/>
+        <w:rPr>
+          <w:rFonts w:ascii="Arial" w:eastAsia="Times New Roman" w:hAnsi="Arial" w:cs="Arial"/>
+          <w:color w:val="222222"/>
+          <w:sz w:val="20"/>
+          <w:szCs w:val="20"/>
+        </w:rPr>
+      </w:pPr>
+      <w:r>
+        <w:rPr>
+          <w:rFonts w:ascii="Arial" w:eastAsia="Times New Roman" w:hAnsi="Arial" w:cs="Arial"/>
+          <w:color w:val="222222"/>
+          <w:sz w:val="20"/>
+          <w:szCs w:val="20"/>
+        </w:rPr>
+        <w:t>Improve methodology section in paper, add steps</w:t>
+      </w:r>
+    </w:p>
+    <w:p>
+      <w:pPr>
+        <w:shd w:val="clear" w:color="auto" w:fill="FFFFFF"/>
+        <w:spacing w:after="0" w:line="240" w:lineRule="auto"/>
+        <w:rPr>
+          <w:rFonts w:ascii="Arial" w:eastAsia="Times New Roman" w:hAnsi="Arial" w:cs="Arial"/>
+          <w:color w:val="222222"/>
+          <w:sz w:val="20"/>
+          <w:szCs w:val="20"/>
+        </w:rPr>
+      </w:pPr>
+      <w:r>
+        <w:rPr>
+          <w:rFonts w:ascii="Arial" w:eastAsia="Times New Roman" w:hAnsi="Arial" w:cs="Arial"/>
+          <w:color w:val="222222"/>
+          <w:sz w:val="20"/>
+          <w:szCs w:val="20"/>
+        </w:rPr>
+        <w:t>Look into using r for data presentation</w:t>
+      </w:r>
+    </w:p>
+    <w:p>
+      <w:pPr>
+        <w:shd w:val="clear" w:color="auto" w:fill="FFFFFF"/>
+        <w:spacing w:after="0" w:line="240" w:lineRule="auto"/>
+        <w:rPr>
+          <w:rFonts w:ascii="Arial" w:eastAsia="Times New Roman" w:hAnsi="Arial" w:cs="Arial"/>
+          <w:color w:val="222222"/>
+          <w:sz w:val="20"/>
+          <w:szCs w:val="20"/>
+        </w:rPr>
+      </w:pPr>
+      <w:r>
+        <w:rPr>
+          <w:rFonts w:ascii="Arial" w:eastAsia="Times New Roman" w:hAnsi="Arial" w:cs="Arial"/>
+          <w:color w:val="222222"/>
+          <w:sz w:val="20"/>
+          <w:szCs w:val="20"/>
+        </w:rPr>
+        <w:t>Add research question section to paper</w:t>
       </w:r>
     </w:p>
     <w:p>
@@ -981,6 +1190,7 @@
           <w:sz w:val="23"/>
           <w:szCs w:val="23"/>
         </w:rPr>
+        <w:lastRenderedPageBreak/>
         <w:t xml:space="preserve">Chen, Long. </w:t>
       </w:r>
       <w:r>
@@ -1232,7 +1442,6 @@
           <w:sz w:val="23"/>
           <w:szCs w:val="23"/>
         </w:rPr>
-        <w:lastRenderedPageBreak/>
         <w:t>Immorlica</w:t>
       </w:r>
       <w:proofErr w:type="spellEnd"/>

</xml_diff>

<commit_message>
Added timetable for rest of project. Updated living doc with notes from class, started updating report
</commit_message>
<xml_diff>
--- a/Documents/LivingNotesDoc.docx
+++ b/Documents/LivingNotesDoc.docx
@@ -90,15 +90,15 @@
         <w:spacing w:after="0" w:line="240" w:lineRule="auto"/>
         <w:rPr>
           <w:rFonts w:ascii="Arial" w:eastAsia="Times New Roman" w:hAnsi="Arial" w:cs="Arial"/>
-          <w:color w:val="222222"/>
-          <w:sz w:val="20"/>
-          <w:szCs w:val="20"/>
-        </w:rPr>
-      </w:pPr>
-      <w:r>
-        <w:rPr>
-          <w:rFonts w:ascii="Arial" w:eastAsia="Times New Roman" w:hAnsi="Arial" w:cs="Arial"/>
-          <w:color w:val="222222"/>
+          <w:color w:val="00B050"/>
+          <w:sz w:val="20"/>
+          <w:szCs w:val="20"/>
+        </w:rPr>
+      </w:pPr>
+      <w:r>
+        <w:rPr>
+          <w:rFonts w:ascii="Arial" w:eastAsia="Times New Roman" w:hAnsi="Arial" w:cs="Arial"/>
+          <w:color w:val="00B050"/>
           <w:sz w:val="20"/>
           <w:szCs w:val="20"/>
         </w:rPr>
@@ -111,15 +111,15 @@
         <w:spacing w:after="0" w:line="240" w:lineRule="auto"/>
         <w:rPr>
           <w:rFonts w:ascii="Arial" w:eastAsia="Times New Roman" w:hAnsi="Arial" w:cs="Arial"/>
-          <w:color w:val="222222"/>
-          <w:sz w:val="20"/>
-          <w:szCs w:val="20"/>
-        </w:rPr>
-      </w:pPr>
-      <w:r>
-        <w:rPr>
-          <w:rFonts w:ascii="Arial" w:eastAsia="Times New Roman" w:hAnsi="Arial" w:cs="Arial"/>
-          <w:color w:val="222222"/>
+          <w:color w:val="00B050"/>
+          <w:sz w:val="20"/>
+          <w:szCs w:val="20"/>
+        </w:rPr>
+      </w:pPr>
+      <w:r>
+        <w:rPr>
+          <w:rFonts w:ascii="Arial" w:eastAsia="Times New Roman" w:hAnsi="Arial" w:cs="Arial"/>
+          <w:color w:val="00B050"/>
           <w:sz w:val="20"/>
           <w:szCs w:val="20"/>
         </w:rPr>
@@ -132,27 +132,27 @@
         <w:spacing w:after="0" w:line="240" w:lineRule="auto"/>
         <w:rPr>
           <w:rFonts w:ascii="Arial" w:eastAsia="Times New Roman" w:hAnsi="Arial" w:cs="Arial"/>
-          <w:color w:val="222222"/>
-          <w:sz w:val="20"/>
-          <w:szCs w:val="20"/>
-        </w:rPr>
-      </w:pPr>
-    </w:p>
-    <w:p>
-      <w:pPr>
-        <w:shd w:val="clear" w:color="auto" w:fill="FFFFFF"/>
-        <w:spacing w:after="0" w:line="240" w:lineRule="auto"/>
-        <w:rPr>
-          <w:rFonts w:ascii="Arial" w:eastAsia="Times New Roman" w:hAnsi="Arial" w:cs="Arial"/>
-          <w:color w:val="222222"/>
-          <w:sz w:val="20"/>
-          <w:szCs w:val="20"/>
-        </w:rPr>
-      </w:pPr>
-      <w:r>
-        <w:rPr>
-          <w:rFonts w:ascii="Arial" w:eastAsia="Times New Roman" w:hAnsi="Arial" w:cs="Arial"/>
-          <w:color w:val="222222"/>
+          <w:color w:val="00B050"/>
+          <w:sz w:val="20"/>
+          <w:szCs w:val="20"/>
+        </w:rPr>
+      </w:pPr>
+    </w:p>
+    <w:p>
+      <w:pPr>
+        <w:shd w:val="clear" w:color="auto" w:fill="FFFFFF"/>
+        <w:spacing w:after="0" w:line="240" w:lineRule="auto"/>
+        <w:rPr>
+          <w:rFonts w:ascii="Arial" w:eastAsia="Times New Roman" w:hAnsi="Arial" w:cs="Arial"/>
+          <w:color w:val="00B050"/>
+          <w:sz w:val="20"/>
+          <w:szCs w:val="20"/>
+        </w:rPr>
+      </w:pPr>
+      <w:r>
+        <w:rPr>
+          <w:rFonts w:ascii="Arial" w:eastAsia="Times New Roman" w:hAnsi="Arial" w:cs="Arial"/>
+          <w:color w:val="00B050"/>
           <w:sz w:val="20"/>
           <w:szCs w:val="20"/>
         </w:rPr>
@@ -177,15 +177,15 @@
         <w:spacing w:after="0" w:line="240" w:lineRule="auto"/>
         <w:rPr>
           <w:rFonts w:ascii="Arial" w:eastAsia="Times New Roman" w:hAnsi="Arial" w:cs="Arial"/>
-          <w:color w:val="222222"/>
-          <w:sz w:val="20"/>
-          <w:szCs w:val="20"/>
-        </w:rPr>
-      </w:pPr>
-      <w:r>
-        <w:rPr>
-          <w:rFonts w:ascii="Arial" w:eastAsia="Times New Roman" w:hAnsi="Arial" w:cs="Arial"/>
-          <w:color w:val="222222"/>
+          <w:color w:val="00B050"/>
+          <w:sz w:val="20"/>
+          <w:szCs w:val="20"/>
+        </w:rPr>
+      </w:pPr>
+      <w:r>
+        <w:rPr>
+          <w:rFonts w:ascii="Arial" w:eastAsia="Times New Roman" w:hAnsi="Arial" w:cs="Arial"/>
+          <w:color w:val="00B050"/>
           <w:sz w:val="20"/>
           <w:szCs w:val="20"/>
         </w:rPr>
@@ -306,122 +306,177 @@
           <w:sz w:val="20"/>
           <w:szCs w:val="20"/>
         </w:rPr>
-        <w:t xml:space="preserve">Look at </w:t>
-      </w:r>
-      <w:proofErr w:type="spellStart"/>
-      <w:r>
-        <w:rPr>
-          <w:rFonts w:ascii="Arial" w:eastAsia="Times New Roman" w:hAnsi="Arial" w:cs="Arial"/>
-          <w:color w:val="222222"/>
-          <w:sz w:val="20"/>
-          <w:szCs w:val="20"/>
-        </w:rPr>
-        <w:t>coorelation</w:t>
-      </w:r>
-      <w:proofErr w:type="spellEnd"/>
-      <w:r>
-        <w:rPr>
-          <w:rFonts w:ascii="Arial" w:eastAsia="Times New Roman" w:hAnsi="Arial" w:cs="Arial"/>
-          <w:color w:val="222222"/>
-          <w:sz w:val="20"/>
-          <w:szCs w:val="20"/>
-        </w:rPr>
-        <w:t xml:space="preserve"> metrics in related papers</w:t>
-      </w:r>
-    </w:p>
-    <w:p>
-      <w:pPr>
-        <w:shd w:val="clear" w:color="auto" w:fill="FFFFFF"/>
-        <w:spacing w:after="0" w:line="240" w:lineRule="auto"/>
-        <w:rPr>
-          <w:rFonts w:ascii="Arial" w:eastAsia="Times New Roman" w:hAnsi="Arial" w:cs="Arial"/>
-          <w:color w:val="222222"/>
-          <w:sz w:val="20"/>
-          <w:szCs w:val="20"/>
-        </w:rPr>
-      </w:pPr>
-      <w:r>
-        <w:rPr>
-          <w:rFonts w:ascii="Arial" w:eastAsia="Times New Roman" w:hAnsi="Arial" w:cs="Arial"/>
-          <w:color w:val="222222"/>
-          <w:sz w:val="20"/>
-          <w:szCs w:val="20"/>
-        </w:rPr>
-        <w:t>Add tim</w:t>
+        <w:t>Look at cor</w:t>
+      </w:r>
+      <w:r>
+        <w:rPr>
+          <w:rFonts w:ascii="Arial" w:eastAsia="Times New Roman" w:hAnsi="Arial" w:cs="Arial"/>
+          <w:color w:val="222222"/>
+          <w:sz w:val="20"/>
+          <w:szCs w:val="20"/>
+        </w:rPr>
+        <w:t>relation metrics in related papers</w:t>
+      </w:r>
+    </w:p>
+    <w:p>
+      <w:pPr>
+        <w:shd w:val="clear" w:color="auto" w:fill="FFFFFF"/>
+        <w:spacing w:after="0" w:line="240" w:lineRule="auto"/>
+        <w:rPr>
+          <w:rFonts w:ascii="Arial" w:eastAsia="Times New Roman" w:hAnsi="Arial" w:cs="Arial"/>
+          <w:color w:val="222222"/>
+          <w:sz w:val="20"/>
+          <w:szCs w:val="20"/>
+        </w:rPr>
+      </w:pPr>
+      <w:r>
+        <w:rPr>
+          <w:rFonts w:ascii="Arial" w:eastAsia="Times New Roman" w:hAnsi="Arial" w:cs="Arial"/>
+          <w:color w:val="222222"/>
+          <w:sz w:val="20"/>
+          <w:szCs w:val="20"/>
+        </w:rPr>
+        <w:t>Add timetable to paper</w:t>
+      </w:r>
+    </w:p>
+    <w:p>
+      <w:pPr>
+        <w:shd w:val="clear" w:color="auto" w:fill="FFFFFF"/>
+        <w:spacing w:after="0" w:line="240" w:lineRule="auto"/>
+        <w:rPr>
+          <w:rFonts w:ascii="Arial" w:eastAsia="Times New Roman" w:hAnsi="Arial" w:cs="Arial"/>
+          <w:color w:val="222222"/>
+          <w:sz w:val="20"/>
+          <w:szCs w:val="20"/>
+        </w:rPr>
+      </w:pPr>
+      <w:r>
+        <w:rPr>
+          <w:rFonts w:ascii="Arial" w:eastAsia="Times New Roman" w:hAnsi="Arial" w:cs="Arial"/>
+          <w:color w:val="222222"/>
+          <w:sz w:val="20"/>
+          <w:szCs w:val="20"/>
+        </w:rPr>
+        <w:t>Improve methodology section in paper, add steps</w:t>
+      </w:r>
+    </w:p>
+    <w:p>
+      <w:pPr>
+        <w:shd w:val="clear" w:color="auto" w:fill="FFFFFF"/>
+        <w:spacing w:after="0" w:line="240" w:lineRule="auto"/>
+        <w:rPr>
+          <w:rFonts w:ascii="Arial" w:eastAsia="Times New Roman" w:hAnsi="Arial" w:cs="Arial"/>
+          <w:color w:val="00B050"/>
+          <w:sz w:val="20"/>
+          <w:szCs w:val="20"/>
+        </w:rPr>
+      </w:pPr>
+      <w:r>
+        <w:rPr>
+          <w:rFonts w:ascii="Arial" w:eastAsia="Times New Roman" w:hAnsi="Arial" w:cs="Arial"/>
+          <w:color w:val="00B050"/>
+          <w:sz w:val="20"/>
+          <w:szCs w:val="20"/>
+        </w:rPr>
+        <w:t>Look into using r for data presentation</w:t>
+      </w:r>
+    </w:p>
+    <w:p>
+      <w:pPr>
+        <w:shd w:val="clear" w:color="auto" w:fill="FFFFFF"/>
+        <w:spacing w:after="0" w:line="240" w:lineRule="auto"/>
+        <w:rPr>
+          <w:rFonts w:ascii="Arial" w:eastAsia="Times New Roman" w:hAnsi="Arial" w:cs="Arial"/>
+          <w:color w:val="222222"/>
+          <w:sz w:val="20"/>
+          <w:szCs w:val="20"/>
+        </w:rPr>
+      </w:pPr>
+      <w:r>
+        <w:rPr>
+          <w:rFonts w:ascii="Arial" w:eastAsia="Times New Roman" w:hAnsi="Arial" w:cs="Arial"/>
+          <w:color w:val="222222"/>
+          <w:sz w:val="20"/>
+          <w:szCs w:val="20"/>
+        </w:rPr>
+        <w:t>Add research question section to paper</w:t>
       </w:r>
       <w:bookmarkStart w:id="0" w:name="_GoBack"/>
       <w:bookmarkEnd w:id="0"/>
-      <w:r>
-        <w:rPr>
-          <w:rFonts w:ascii="Arial" w:eastAsia="Times New Roman" w:hAnsi="Arial" w:cs="Arial"/>
-          <w:color w:val="222222"/>
-          <w:sz w:val="20"/>
-          <w:szCs w:val="20"/>
-        </w:rPr>
-        <w:t>etable to paper</w:t>
-      </w:r>
-    </w:p>
-    <w:p>
-      <w:pPr>
-        <w:shd w:val="clear" w:color="auto" w:fill="FFFFFF"/>
-        <w:spacing w:after="0" w:line="240" w:lineRule="auto"/>
-        <w:rPr>
-          <w:rFonts w:ascii="Arial" w:eastAsia="Times New Roman" w:hAnsi="Arial" w:cs="Arial"/>
-          <w:color w:val="222222"/>
-          <w:sz w:val="20"/>
-          <w:szCs w:val="20"/>
-        </w:rPr>
-      </w:pPr>
-      <w:r>
-        <w:rPr>
-          <w:rFonts w:ascii="Arial" w:eastAsia="Times New Roman" w:hAnsi="Arial" w:cs="Arial"/>
-          <w:color w:val="222222"/>
-          <w:sz w:val="20"/>
-          <w:szCs w:val="20"/>
-        </w:rPr>
-        <w:t>Improve methodology section in paper, add steps</w:t>
-      </w:r>
-    </w:p>
-    <w:p>
-      <w:pPr>
-        <w:shd w:val="clear" w:color="auto" w:fill="FFFFFF"/>
-        <w:spacing w:after="0" w:line="240" w:lineRule="auto"/>
-        <w:rPr>
-          <w:rFonts w:ascii="Arial" w:eastAsia="Times New Roman" w:hAnsi="Arial" w:cs="Arial"/>
-          <w:color w:val="222222"/>
-          <w:sz w:val="20"/>
-          <w:szCs w:val="20"/>
-        </w:rPr>
-      </w:pPr>
-      <w:r>
-        <w:rPr>
-          <w:rFonts w:ascii="Arial" w:eastAsia="Times New Roman" w:hAnsi="Arial" w:cs="Arial"/>
-          <w:color w:val="222222"/>
-          <w:sz w:val="20"/>
-          <w:szCs w:val="20"/>
-        </w:rPr>
-        <w:t>Look into using r for data presentation</w:t>
-      </w:r>
-    </w:p>
-    <w:p>
-      <w:pPr>
-        <w:shd w:val="clear" w:color="auto" w:fill="FFFFFF"/>
-        <w:spacing w:after="0" w:line="240" w:lineRule="auto"/>
-        <w:rPr>
-          <w:rFonts w:ascii="Arial" w:eastAsia="Times New Roman" w:hAnsi="Arial" w:cs="Arial"/>
-          <w:color w:val="222222"/>
-          <w:sz w:val="20"/>
-          <w:szCs w:val="20"/>
-        </w:rPr>
-      </w:pPr>
-      <w:r>
-        <w:rPr>
-          <w:rFonts w:ascii="Arial" w:eastAsia="Times New Roman" w:hAnsi="Arial" w:cs="Arial"/>
-          <w:color w:val="222222"/>
-          <w:sz w:val="20"/>
-          <w:szCs w:val="20"/>
-        </w:rPr>
-        <w:t>Add research question section to paper</w:t>
+    </w:p>
+    <w:p>
+      <w:pPr>
+        <w:shd w:val="clear" w:color="auto" w:fill="FFFFFF"/>
+        <w:spacing w:after="0" w:line="240" w:lineRule="auto"/>
+        <w:rPr>
+          <w:rFonts w:ascii="Arial" w:eastAsia="Times New Roman" w:hAnsi="Arial" w:cs="Arial"/>
+          <w:color w:val="222222"/>
+          <w:sz w:val="20"/>
+          <w:szCs w:val="20"/>
+        </w:rPr>
+      </w:pPr>
+    </w:p>
+    <w:p>
+      <w:pPr>
+        <w:shd w:val="clear" w:color="auto" w:fill="FFFFFF"/>
+        <w:spacing w:after="0" w:line="240" w:lineRule="auto"/>
+        <w:rPr>
+          <w:rFonts w:ascii="Arial" w:eastAsia="Times New Roman" w:hAnsi="Arial" w:cs="Arial"/>
+          <w:color w:val="222222"/>
+          <w:sz w:val="20"/>
+          <w:szCs w:val="20"/>
+        </w:rPr>
+      </w:pPr>
+      <w:r>
+        <w:rPr>
+          <w:rFonts w:ascii="Arial" w:eastAsia="Times New Roman" w:hAnsi="Arial" w:cs="Arial"/>
+          <w:color w:val="222222"/>
+          <w:sz w:val="20"/>
+          <w:szCs w:val="20"/>
+        </w:rPr>
+        <w:t>11/5</w:t>
+      </w:r>
+    </w:p>
+    <w:p>
+      <w:pPr>
+        <w:shd w:val="clear" w:color="auto" w:fill="FFFFFF"/>
+        <w:spacing w:after="0" w:line="240" w:lineRule="auto"/>
+        <w:rPr>
+          <w:rFonts w:ascii="Arial" w:eastAsia="Times New Roman" w:hAnsi="Arial" w:cs="Arial"/>
+          <w:color w:val="222222"/>
+          <w:sz w:val="20"/>
+          <w:szCs w:val="20"/>
+        </w:rPr>
+      </w:pPr>
+      <w:r>
+        <w:rPr>
+          <w:rFonts w:ascii="Arial" w:eastAsia="Times New Roman" w:hAnsi="Arial" w:cs="Arial"/>
+          <w:color w:val="222222"/>
+          <w:sz w:val="20"/>
+          <w:szCs w:val="20"/>
+        </w:rPr>
+        <w:t>Look into phrases instead of purely post length – consider Stanford parser</w:t>
+      </w:r>
+    </w:p>
+    <w:p>
+      <w:pPr>
+        <w:shd w:val="clear" w:color="auto" w:fill="FFFFFF"/>
+        <w:spacing w:after="0" w:line="240" w:lineRule="auto"/>
+        <w:rPr>
+          <w:rFonts w:ascii="Arial" w:eastAsia="Times New Roman" w:hAnsi="Arial" w:cs="Arial"/>
+          <w:color w:val="222222"/>
+          <w:sz w:val="20"/>
+          <w:szCs w:val="20"/>
+        </w:rPr>
+      </w:pPr>
+      <w:r>
+        <w:rPr>
+          <w:rFonts w:ascii="Arial" w:eastAsia="Times New Roman" w:hAnsi="Arial" w:cs="Arial"/>
+          <w:color w:val="00B050"/>
+          <w:sz w:val="20"/>
+          <w:szCs w:val="20"/>
+        </w:rPr>
+        <w:t>Add threats to validity to the report</w:t>
       </w:r>
     </w:p>
     <w:p>
@@ -1132,7 +1187,19 @@
           <w:sz w:val="23"/>
           <w:szCs w:val="23"/>
         </w:rPr>
-        <w:t xml:space="preserve">Proceedings of the 22nd international conference on World Wide </w:t>
+        <w:t xml:space="preserve">Proceedings of the 22nd international </w:t>
+      </w:r>
+      <w:r>
+        <w:rPr>
+          <w:rFonts w:ascii="Arial" w:eastAsia="Times New Roman" w:hAnsi="Arial" w:cs="Arial"/>
+          <w:i/>
+          <w:iCs/>
+          <w:color w:val="000000"/>
+          <w:sz w:val="23"/>
+          <w:szCs w:val="23"/>
+        </w:rPr>
+        <w:lastRenderedPageBreak/>
+        <w:t xml:space="preserve">conference on World Wide </w:t>
       </w:r>
       <w:proofErr w:type="gramStart"/>
       <w:r>
@@ -1190,7 +1257,6 @@
           <w:sz w:val="23"/>
           <w:szCs w:val="23"/>
         </w:rPr>
-        <w:lastRenderedPageBreak/>
         <w:t xml:space="preserve">Chen, Long. </w:t>
       </w:r>
       <w:r>

</xml_diff>